<commit_message>
updated graph grammar doc
</commit_message>
<xml_diff>
--- a/grapher grammar.docx
+++ b/grapher grammar.docx
@@ -219,23 +219,24 @@
         <w:jc w:val="left"/>
         <w:rPr>
           <w:rFonts w:ascii="Calibri" w:hAnsi="Calibri" w:cs="Calibri" w:eastAsia="Calibri"/>
-          <w:color w:val="auto"/>
-          <w:spacing w:val="0"/>
-          <w:position w:val="0"/>
-          <w:sz w:val="22"/>
-          <w:shd w:fill="auto" w:val="clear"/>
-        </w:rPr>
-      </w:pPr>
-      <w:r>
-        <w:rPr>
-          <w:rFonts w:ascii="Calibri" w:hAnsi="Calibri" w:cs="Calibri" w:eastAsia="Calibri"/>
-          <w:color w:val="auto"/>
-          <w:spacing w:val="0"/>
-          <w:position w:val="0"/>
-          <w:sz w:val="22"/>
-          <w:shd w:fill="auto" w:val="clear"/>
-        </w:rPr>
-        <w:t xml:space="preserve">| graph_stmt_list graph stmt </w:t>
+          <w:b/>
+          <w:color w:val="auto"/>
+          <w:spacing w:val="0"/>
+          <w:position w:val="0"/>
+          <w:sz w:val="22"/>
+          <w:shd w:fill="auto" w:val="clear"/>
+        </w:rPr>
+      </w:pPr>
+      <w:r>
+        <w:rPr>
+          <w:rFonts w:ascii="Calibri" w:hAnsi="Calibri" w:cs="Calibri" w:eastAsia="Calibri"/>
+          <w:color w:val="auto"/>
+          <w:spacing w:val="0"/>
+          <w:position w:val="0"/>
+          <w:sz w:val="22"/>
+          <w:shd w:fill="auto" w:val="clear"/>
+        </w:rPr>
+        <w:t xml:space="preserve">| graph_stmt_list graph_stmt </w:t>
       </w:r>
       <w:r>
         <w:rPr>
@@ -264,6 +265,70 @@
           <w:shd w:fill="auto" w:val="clear"/>
         </w:rPr>
       </w:pPr>
+      <w:r>
+        <w:rPr>
+          <w:rFonts w:ascii="Calibri" w:hAnsi="Calibri" w:cs="Calibri" w:eastAsia="Calibri"/>
+          <w:color w:val="auto"/>
+          <w:spacing w:val="0"/>
+          <w:position w:val="0"/>
+          <w:sz w:val="22"/>
+          <w:shd w:fill="auto" w:val="clear"/>
+        </w:rPr>
+        <w:t xml:space="preserve">| graph_stmt_list graph_block_stmt </w:t>
+      </w:r>
+    </w:p>
+    <w:p>
+      <w:pPr>
+        <w:spacing w:before="0" w:after="200" w:line="276"/>
+        <w:ind w:right="0" w:left="0" w:firstLine="0"/>
+        <w:jc w:val="left"/>
+        <w:rPr>
+          <w:rFonts w:ascii="Calibri" w:hAnsi="Calibri" w:cs="Calibri" w:eastAsia="Calibri"/>
+          <w:color w:val="auto"/>
+          <w:spacing w:val="0"/>
+          <w:position w:val="0"/>
+          <w:sz w:val="22"/>
+          <w:shd w:fill="auto" w:val="clear"/>
+        </w:rPr>
+      </w:pPr>
+      <w:r>
+        <w:rPr>
+          <w:rFonts w:ascii="Calibri" w:hAnsi="Calibri" w:cs="Calibri" w:eastAsia="Calibri"/>
+          <w:color w:val="auto"/>
+          <w:spacing w:val="0"/>
+          <w:position w:val="0"/>
+          <w:sz w:val="22"/>
+          <w:shd w:fill="auto" w:val="clear"/>
+        </w:rPr>
+        <w:t xml:space="preserve">| graph_block_stmt</w:t>
+      </w:r>
+      <w:r>
+        <w:rPr>
+          <w:rFonts w:ascii="Calibri" w:hAnsi="Calibri" w:cs="Calibri" w:eastAsia="Calibri"/>
+          <w:b/>
+          <w:color w:val="auto"/>
+          <w:spacing w:val="0"/>
+          <w:position w:val="0"/>
+          <w:sz w:val="22"/>
+          <w:shd w:fill="auto" w:val="clear"/>
+        </w:rPr>
+        <w:t xml:space="preserve">;</w:t>
+      </w:r>
+    </w:p>
+    <w:p>
+      <w:pPr>
+        <w:spacing w:before="0" w:after="200" w:line="276"/>
+        <w:ind w:right="0" w:left="0" w:firstLine="0"/>
+        <w:jc w:val="left"/>
+        <w:rPr>
+          <w:rFonts w:ascii="Calibri" w:hAnsi="Calibri" w:cs="Calibri" w:eastAsia="Calibri"/>
+          <w:color w:val="auto"/>
+          <w:spacing w:val="0"/>
+          <w:position w:val="0"/>
+          <w:sz w:val="22"/>
+          <w:shd w:fill="auto" w:val="clear"/>
+        </w:rPr>
+      </w:pPr>
     </w:p>
     <w:p>
       <w:pPr>
@@ -418,7 +483,59 @@
           <w:sz w:val="22"/>
           <w:shd w:fill="auto" w:val="clear"/>
         </w:rPr>
-        <w:t xml:space="preserve">| if_stmt</w:t>
+        <w:t xml:space="preserve">| expr</w:t>
+      </w:r>
+    </w:p>
+    <w:p>
+      <w:pPr>
+        <w:spacing w:before="0" w:after="200" w:line="276"/>
+        <w:ind w:right="0" w:left="0" w:firstLine="0"/>
+        <w:jc w:val="left"/>
+        <w:rPr>
+          <w:rFonts w:ascii="Calibri" w:hAnsi="Calibri" w:cs="Calibri" w:eastAsia="Calibri"/>
+          <w:color w:val="auto"/>
+          <w:spacing w:val="0"/>
+          <w:position w:val="0"/>
+          <w:sz w:val="22"/>
+          <w:shd w:fill="auto" w:val="clear"/>
+        </w:rPr>
+      </w:pPr>
+    </w:p>
+    <w:p>
+      <w:pPr>
+        <w:spacing w:before="0" w:after="200" w:line="276"/>
+        <w:ind w:right="0" w:left="0" w:firstLine="0"/>
+        <w:jc w:val="left"/>
+        <w:rPr>
+          <w:rFonts w:ascii="Calibri" w:hAnsi="Calibri" w:cs="Calibri" w:eastAsia="Calibri"/>
+          <w:color w:val="auto"/>
+          <w:spacing w:val="0"/>
+          <w:position w:val="0"/>
+          <w:sz w:val="22"/>
+          <w:shd w:fill="auto" w:val="clear"/>
+        </w:rPr>
+      </w:pPr>
+      <w:r>
+        <w:rPr>
+          <w:rFonts w:ascii="Calibri" w:hAnsi="Calibri" w:cs="Calibri" w:eastAsia="Calibri"/>
+          <w:color w:val="auto"/>
+          <w:spacing w:val="0"/>
+          <w:position w:val="0"/>
+          <w:sz w:val="22"/>
+          <w:shd w:fill="auto" w:val="clear"/>
+        </w:rPr>
+        <w:t xml:space="preserve">graph_block_stmt : </w:t>
+      </w:r>
+      <w:r>
+        <w:rPr>
+          <w:rFonts w:ascii="Calibri" w:hAnsi="Calibri" w:cs="Calibri" w:eastAsia="Calibri"/>
+          <w:color w:val="auto"/>
+          <w:spacing w:val="0"/>
+          <w:position w:val="0"/>
+          <w:sz w:val="22"/>
+          <w:shd w:fill="auto" w:val="clear"/>
+        </w:rPr>
+        <w:t xml:space="preserve">if_stmt</w:t>
       </w:r>
     </w:p>
     <w:p>
@@ -445,32 +562,6 @@
           <w:shd w:fill="auto" w:val="clear"/>
         </w:rPr>
         <w:t xml:space="preserve">| while_stmt</w:t>
-      </w:r>
-    </w:p>
-    <w:p>
-      <w:pPr>
-        <w:spacing w:before="0" w:after="200" w:line="276"/>
-        <w:ind w:right="0" w:left="0" w:firstLine="0"/>
-        <w:jc w:val="left"/>
-        <w:rPr>
-          <w:rFonts w:ascii="Calibri" w:hAnsi="Calibri" w:cs="Calibri" w:eastAsia="Calibri"/>
-          <w:color w:val="auto"/>
-          <w:spacing w:val="0"/>
-          <w:position w:val="0"/>
-          <w:sz w:val="22"/>
-          <w:shd w:fill="auto" w:val="clear"/>
-        </w:rPr>
-      </w:pPr>
-      <w:r>
-        <w:rPr>
-          <w:rFonts w:ascii="Calibri" w:hAnsi="Calibri" w:cs="Calibri" w:eastAsia="Calibri"/>
-          <w:color w:val="auto"/>
-          <w:spacing w:val="0"/>
-          <w:position w:val="0"/>
-          <w:sz w:val="22"/>
-          <w:shd w:fill="auto" w:val="clear"/>
-        </w:rPr>
-        <w:t xml:space="preserve">| expr</w:t>
       </w:r>
     </w:p>
     <w:p>

</xml_diff>